<commit_message>
Linear regression models to predict house sales price in London
</commit_message>
<xml_diff>
--- a/Python Project description.docx
+++ b/Python Project description.docx
@@ -85,8 +85,6 @@
       <w:r>
         <w:t>Import a dataset fish.sas7bdat to pandas dataframe.</w:t>
       </w:r>
-      <w:bookmarkStart w:id="0" w:name="_GoBack"/>
-      <w:bookmarkEnd w:id="0"/>
     </w:p>
     <w:p/>
     <w:p>
@@ -123,8 +121,16 @@
     </w:p>
     <w:p/>
     <w:p>
+      <w:pPr>
+        <w:tabs>
+          <w:tab w:val="left" w:pos="2400"/>
+        </w:tabs>
+      </w:pPr>
       <w:r>
         <w:t>Task 4</w:t>
+      </w:r>
+      <w:r>
+        <w:tab/>
       </w:r>
     </w:p>
     <w:p>
@@ -264,6 +270,7 @@
     </w:p>
     <w:p/>
     <w:p>
+      <w:bookmarkStart w:id="0" w:name="_GoBack"/>
       <w:r>
         <w:t>Task 8</w:t>
       </w:r>
@@ -273,6 +280,7 @@
         <w:t>Save the complete fish table with 159 observations and new columns into an excel file.</w:t>
       </w:r>
     </w:p>
+    <w:bookmarkEnd w:id="0"/>
     <w:p/>
     <w:p/>
     <w:p/>

</xml_diff>